<commit_message>
cleaned up directory, merged js files
</commit_message>
<xml_diff>
--- a/API Project Overview One Pager.docx
+++ b/API Project Overview One Pager.docx
@@ -4,41 +4,78 @@
   <w:body>
     <w:p>
       <w:pPr>
+        <w:pStyle w:val="NormalWeb"/>
+        <w:spacing w:before="0" w:beforeAutospacing="0" w:after="160" w:afterAutospacing="0"/>
         <w:jc w:val="center"/>
-        <w:rPr>
+      </w:pPr>
+      <w:r>
+        <w:t>  </w:t>
+      </w:r>
+      <w:r>
+        <w:rPr>
+          <w:rFonts w:ascii="Calibri" w:hAnsi="Calibri" w:cs="Calibri"/>
+          <w:color w:val="000000"/>
           <w:sz w:val="40"/>
           <w:szCs w:val="40"/>
         </w:rPr>
-      </w:pPr>
-      <w:r>
-        <w:rPr>
-          <w:sz w:val="40"/>
-          <w:szCs w:val="40"/>
-        </w:rPr>
-        <w:t>API Project</w:t>
-      </w:r>
-      <w:r>
-        <w:rPr>
-          <w:sz w:val="40"/>
-          <w:szCs w:val="40"/>
-        </w:rPr>
-        <w:t xml:space="preserve"> – Project Name</w:t>
-      </w:r>
-    </w:p>
-    <w:p>
-      <w:pPr>
-        <w:spacing w:after="0" w:line="240" w:lineRule="auto"/>
-        <w:jc w:val="both"/>
-        <w:rPr>
+        <w:t>API Project (Project Name)</w:t>
+      </w:r>
+    </w:p>
+    <w:p>
+      <w:pPr>
+        <w:spacing w:line="240" w:lineRule="auto"/>
+        <w:rPr>
+          <w:rFonts w:ascii="Times New Roman" w:eastAsia="Times New Roman" w:hAnsi="Times New Roman" w:cs="Times New Roman"/>
+          <w:sz w:val="24"/>
+          <w:szCs w:val="24"/>
+        </w:rPr>
+      </w:pPr>
+      <w:r>
+        <w:rPr>
+          <w:rFonts w:ascii="Calibri" w:eastAsia="Times New Roman" w:hAnsi="Calibri" w:cs="Calibri"/>
           <w:i/>
+          <w:iCs/>
+          <w:color w:val="000000"/>
           <w:sz w:val="28"/>
           <w:szCs w:val="28"/>
           <w:u w:val="single"/>
         </w:rPr>
-      </w:pPr>
-      <w:r>
-        <w:rPr>
+        <w:t xml:space="preserve">Group Name: </w:t>
+      </w:r>
+    </w:p>
+    <w:p>
+      <w:pPr>
+        <w:spacing w:line="240" w:lineRule="auto"/>
+        <w:rPr>
+          <w:rFonts w:ascii="Times New Roman" w:eastAsia="Times New Roman" w:hAnsi="Times New Roman" w:cs="Times New Roman"/>
+          <w:sz w:val="24"/>
+          <w:szCs w:val="24"/>
+        </w:rPr>
+      </w:pPr>
+      <w:r>
+        <w:rPr>
+          <w:rFonts w:ascii="Calibri" w:eastAsia="Times New Roman" w:hAnsi="Calibri" w:cs="Calibri"/>
+          <w:color w:val="000000"/>
+        </w:rPr>
+        <w:t>How I Met Your Code</w:t>
+      </w:r>
+    </w:p>
+    <w:p>
+      <w:pPr>
+        <w:spacing w:after="0" w:line="240" w:lineRule="auto"/>
+        <w:jc w:val="both"/>
+        <w:rPr>
+          <w:rFonts w:ascii="Times New Roman" w:eastAsia="Times New Roman" w:hAnsi="Times New Roman" w:cs="Times New Roman"/>
+          <w:sz w:val="24"/>
+          <w:szCs w:val="24"/>
+        </w:rPr>
+      </w:pPr>
+      <w:r>
+        <w:rPr>
+          <w:rFonts w:ascii="Calibri" w:eastAsia="Times New Roman" w:hAnsi="Calibri" w:cs="Calibri"/>
           <w:i/>
+          <w:iCs/>
+          <w:color w:val="000000"/>
           <w:sz w:val="28"/>
           <w:szCs w:val="28"/>
           <w:u w:val="single"/>
@@ -49,37 +86,69 @@
     <w:p>
       <w:pPr>
         <w:spacing w:after="0" w:line="240" w:lineRule="auto"/>
-        <w:jc w:val="both"/>
-        <w:rPr>
-          <w:u w:val="single"/>
-        </w:rPr>
-      </w:pPr>
-    </w:p>
-    <w:p>
-      <w:pPr>
-        <w:spacing w:after="0" w:line="240" w:lineRule="auto"/>
-      </w:pPr>
-      <w:r>
+        <w:rPr>
+          <w:rFonts w:ascii="Times New Roman" w:eastAsia="Times New Roman" w:hAnsi="Times New Roman" w:cs="Times New Roman"/>
+          <w:sz w:val="24"/>
+          <w:szCs w:val="24"/>
+        </w:rPr>
+      </w:pPr>
+    </w:p>
+    <w:p>
+      <w:pPr>
+        <w:spacing w:after="0" w:line="240" w:lineRule="auto"/>
+        <w:rPr>
+          <w:rFonts w:ascii="Times New Roman" w:eastAsia="Times New Roman" w:hAnsi="Times New Roman" w:cs="Times New Roman"/>
+          <w:sz w:val="24"/>
+          <w:szCs w:val="24"/>
+        </w:rPr>
+      </w:pPr>
+      <w:r>
+        <w:rPr>
+          <w:rFonts w:ascii="Calibri" w:eastAsia="Times New Roman" w:hAnsi="Calibri" w:cs="Calibri"/>
+          <w:color w:val="000000"/>
+        </w:rPr>
         <w:t>Rajiv Jagirdar</w:t>
       </w:r>
     </w:p>
     <w:p>
       <w:pPr>
         <w:spacing w:after="0" w:line="240" w:lineRule="auto"/>
-      </w:pPr>
-      <w:r>
+        <w:rPr>
+          <w:rFonts w:ascii="Times New Roman" w:eastAsia="Times New Roman" w:hAnsi="Times New Roman" w:cs="Times New Roman"/>
+          <w:sz w:val="24"/>
+          <w:szCs w:val="24"/>
+        </w:rPr>
+      </w:pPr>
+      <w:r>
+        <w:rPr>
+          <w:rFonts w:ascii="Calibri" w:eastAsia="Times New Roman" w:hAnsi="Calibri" w:cs="Calibri"/>
+          <w:color w:val="000000"/>
+        </w:rPr>
         <w:t>William Collins</w:t>
       </w:r>
     </w:p>
     <w:p>
       <w:pPr>
         <w:spacing w:after="0" w:line="240" w:lineRule="auto"/>
-      </w:pPr>
-      <w:r>
+        <w:rPr>
+          <w:rFonts w:ascii="Times New Roman" w:eastAsia="Times New Roman" w:hAnsi="Times New Roman" w:cs="Times New Roman"/>
+          <w:sz w:val="24"/>
+          <w:szCs w:val="24"/>
+        </w:rPr>
+      </w:pPr>
+      <w:r>
+        <w:rPr>
+          <w:rFonts w:ascii="Calibri" w:eastAsia="Times New Roman" w:hAnsi="Calibri" w:cs="Calibri"/>
+          <w:color w:val="000000"/>
+        </w:rPr>
         <w:t xml:space="preserve">Fred </w:t>
       </w:r>
       <w:proofErr w:type="spellStart"/>
       <w:r>
+        <w:rPr>
+          <w:rFonts w:ascii="Calibri" w:eastAsia="Times New Roman" w:hAnsi="Calibri" w:cs="Calibri"/>
+          <w:color w:val="000000"/>
+        </w:rPr>
         <w:t>Talai</w:t>
       </w:r>
       <w:proofErr w:type="spellEnd"/>
@@ -87,12 +156,25 @@
     <w:p>
       <w:pPr>
         <w:spacing w:after="0" w:line="240" w:lineRule="auto"/>
-      </w:pPr>
-      <w:r>
+        <w:rPr>
+          <w:rFonts w:ascii="Times New Roman" w:eastAsia="Times New Roman" w:hAnsi="Times New Roman" w:cs="Times New Roman"/>
+          <w:sz w:val="24"/>
+          <w:szCs w:val="24"/>
+        </w:rPr>
+      </w:pPr>
+      <w:r>
+        <w:rPr>
+          <w:rFonts w:ascii="Calibri" w:eastAsia="Times New Roman" w:hAnsi="Calibri" w:cs="Calibri"/>
+          <w:color w:val="000000"/>
+        </w:rPr>
         <w:t xml:space="preserve">Nicholas </w:t>
       </w:r>
       <w:proofErr w:type="spellStart"/>
       <w:r>
+        <w:rPr>
+          <w:rFonts w:ascii="Calibri" w:eastAsia="Times New Roman" w:hAnsi="Calibri" w:cs="Calibri"/>
+          <w:color w:val="000000"/>
+        </w:rPr>
         <w:t>Antonyan</w:t>
       </w:r>
       <w:proofErr w:type="spellEnd"/>
@@ -100,298 +182,721 @@
     <w:p>
       <w:pPr>
         <w:spacing w:after="0" w:line="240" w:lineRule="auto"/>
-      </w:pPr>
-    </w:p>
-    <w:p>
-      <w:pPr>
-        <w:spacing w:after="0" w:line="240" w:lineRule="auto"/>
-        <w:rPr>
+        <w:rPr>
+          <w:rFonts w:ascii="Times New Roman" w:eastAsia="Times New Roman" w:hAnsi="Times New Roman" w:cs="Times New Roman"/>
+          <w:sz w:val="24"/>
+          <w:szCs w:val="24"/>
+        </w:rPr>
+      </w:pPr>
+      <w:r>
+        <w:rPr>
+          <w:rFonts w:ascii="Calibri" w:eastAsia="Times New Roman" w:hAnsi="Calibri" w:cs="Calibri"/>
+          <w:color w:val="000000"/>
+        </w:rPr>
+        <w:t>Louis McGruder</w:t>
+      </w:r>
+    </w:p>
+    <w:p>
+      <w:pPr>
+        <w:spacing w:after="0" w:line="240" w:lineRule="auto"/>
+        <w:rPr>
+          <w:rFonts w:ascii="Times New Roman" w:eastAsia="Times New Roman" w:hAnsi="Times New Roman" w:cs="Times New Roman"/>
+          <w:sz w:val="24"/>
+          <w:szCs w:val="24"/>
+        </w:rPr>
+      </w:pPr>
+    </w:p>
+    <w:p>
+      <w:pPr>
+        <w:spacing w:after="0" w:line="240" w:lineRule="auto"/>
+        <w:rPr>
+          <w:rFonts w:ascii="Times New Roman" w:eastAsia="Times New Roman" w:hAnsi="Times New Roman" w:cs="Times New Roman"/>
+          <w:sz w:val="24"/>
+          <w:szCs w:val="24"/>
+        </w:rPr>
+      </w:pPr>
+      <w:r>
+        <w:rPr>
+          <w:rFonts w:ascii="Calibri" w:eastAsia="Times New Roman" w:hAnsi="Calibri" w:cs="Calibri"/>
           <w:i/>
+          <w:iCs/>
+          <w:color w:val="000000"/>
           <w:sz w:val="28"/>
           <w:szCs w:val="28"/>
           <w:u w:val="single"/>
         </w:rPr>
-      </w:pPr>
-      <w:r>
-        <w:rPr>
+        <w:t>Project Description:</w:t>
+      </w:r>
+    </w:p>
+    <w:p>
+      <w:pPr>
+        <w:spacing w:after="0" w:line="240" w:lineRule="auto"/>
+        <w:rPr>
+          <w:rFonts w:ascii="Times New Roman" w:eastAsia="Times New Roman" w:hAnsi="Times New Roman" w:cs="Times New Roman"/>
+          <w:sz w:val="24"/>
+          <w:szCs w:val="24"/>
+        </w:rPr>
+      </w:pPr>
+    </w:p>
+    <w:p>
+      <w:pPr>
+        <w:spacing w:after="0" w:line="240" w:lineRule="auto"/>
+        <w:rPr>
+          <w:rFonts w:ascii="Times New Roman" w:eastAsia="Times New Roman" w:hAnsi="Times New Roman" w:cs="Times New Roman"/>
+          <w:sz w:val="24"/>
+          <w:szCs w:val="24"/>
+        </w:rPr>
+      </w:pPr>
+      <w:r>
+        <w:rPr>
+          <w:rFonts w:ascii="Calibri" w:eastAsia="Times New Roman" w:hAnsi="Calibri" w:cs="Calibri"/>
+          <w:color w:val="000000"/>
+        </w:rPr>
+        <w:t xml:space="preserve">Search for any movie title and see details about the movie (Title, Rating, Release Date, Cast and Poster) and it would link to NY Times Movie Reviews to get their review, and we could link it to the cast name to see what else is being said about them.   It will also let you search with your zip code to see near movie theaters and showtimes using Fandango.  Fandango may allow us to use Rotten Tomatoes, so we could incorporate that as well. </w:t>
+      </w:r>
+    </w:p>
+    <w:p>
+      <w:pPr>
+        <w:spacing w:after="0" w:line="240" w:lineRule="auto"/>
+        <w:rPr>
+          <w:rFonts w:ascii="Times New Roman" w:eastAsia="Times New Roman" w:hAnsi="Times New Roman" w:cs="Times New Roman"/>
+          <w:sz w:val="24"/>
+          <w:szCs w:val="24"/>
+        </w:rPr>
+      </w:pPr>
+    </w:p>
+    <w:p>
+      <w:pPr>
+        <w:spacing w:after="0" w:line="240" w:lineRule="auto"/>
+        <w:rPr>
+          <w:rFonts w:ascii="Times New Roman" w:eastAsia="Times New Roman" w:hAnsi="Times New Roman" w:cs="Times New Roman"/>
+          <w:sz w:val="24"/>
+          <w:szCs w:val="24"/>
+        </w:rPr>
+      </w:pPr>
+      <w:r>
+        <w:rPr>
+          <w:rFonts w:ascii="Calibri" w:eastAsia="Times New Roman" w:hAnsi="Calibri" w:cs="Calibri"/>
           <w:i/>
+          <w:iCs/>
+          <w:color w:val="000000"/>
           <w:sz w:val="28"/>
           <w:szCs w:val="28"/>
           <w:u w:val="single"/>
         </w:rPr>
-        <w:t>Project Description:</w:t>
-      </w:r>
-    </w:p>
-    <w:p>
-      <w:pPr>
-        <w:spacing w:after="0" w:line="240" w:lineRule="auto"/>
-        <w:rPr>
-          <w:u w:val="single"/>
-        </w:rPr>
-      </w:pPr>
-    </w:p>
-    <w:p>
-      <w:pPr>
-        <w:spacing w:after="0" w:line="240" w:lineRule="auto"/>
-      </w:pPr>
-      <w:r>
-        <w:t xml:space="preserve">Search for any movie title and see details about the movie and it would link to Twitter and what people are saying about it using Twitter hashtags as well as what the specific cast and crew of the movie are saying on Twitter.  It could also have a link to Wikipedia since they list production notes which could be interesting.  </w:t>
-      </w:r>
-      <w:r>
-        <w:t xml:space="preserve">Lastly, it could also link to Amazon or </w:t>
-      </w:r>
-      <w:r>
-        <w:t>eB</w:t>
-      </w:r>
-      <w:r>
-        <w:t xml:space="preserve">ay to buy products from the movies or cast. </w:t>
-      </w:r>
-    </w:p>
-    <w:p>
-      <w:pPr>
-        <w:spacing w:after="0" w:line="240" w:lineRule="auto"/>
-      </w:pPr>
-    </w:p>
-    <w:p>
-      <w:pPr>
-        <w:spacing w:after="0" w:line="240" w:lineRule="auto"/>
-        <w:rPr>
+        <w:t>Sketch of Final Product:</w:t>
+      </w:r>
+    </w:p>
+    <w:p>
+      <w:pPr>
+        <w:spacing w:after="0" w:line="240" w:lineRule="auto"/>
+        <w:rPr>
+          <w:rFonts w:ascii="Times New Roman" w:eastAsia="Times New Roman" w:hAnsi="Times New Roman" w:cs="Times New Roman"/>
+          <w:sz w:val="24"/>
+          <w:szCs w:val="24"/>
+        </w:rPr>
+      </w:pPr>
+    </w:p>
+    <w:p>
+      <w:pPr>
+        <w:spacing w:after="0" w:line="240" w:lineRule="auto"/>
+        <w:rPr>
+          <w:rFonts w:ascii="Times New Roman" w:eastAsia="Times New Roman" w:hAnsi="Times New Roman" w:cs="Times New Roman"/>
+          <w:sz w:val="24"/>
+          <w:szCs w:val="24"/>
+        </w:rPr>
+      </w:pPr>
+      <w:r>
+        <w:rPr>
+          <w:rFonts w:ascii="Calibri" w:eastAsia="Times New Roman" w:hAnsi="Calibri" w:cs="Calibri"/>
+          <w:noProof/>
+          <w:color w:val="000000"/>
+        </w:rPr>
+        <w:drawing>
+          <wp:inline distT="0" distB="0" distL="0" distR="0" wp14:anchorId="18E81AF4" wp14:editId="178AEB77">
+            <wp:extent cx="3546475" cy="2983230"/>
+            <wp:effectExtent l="0" t="0" r="0" b="7620"/>
+            <wp:docPr id="1" name="Picture 1" descr="https://lh6.googleusercontent.com/qNP5QEjE-jbUggyQ49OwBJIqe2AK4Idbc8a0ZLbP42yivN_SOZZCPWl-nGBgnx5tt6y_alN841A8FlfPPLcgWJ2BR6rkh8zpHktCxc_VffBmaWFrN42ga0z4kQPR0SN9Z7r7gJE3"/>
+            <wp:cNvGraphicFramePr>
+              <a:graphicFrameLocks xmlns:a="http://schemas.openxmlformats.org/drawingml/2006/main" noChangeAspect="1"/>
+            </wp:cNvGraphicFramePr>
+            <a:graphic xmlns:a="http://schemas.openxmlformats.org/drawingml/2006/main">
+              <a:graphicData uri="http://schemas.openxmlformats.org/drawingml/2006/picture">
+                <pic:pic xmlns:pic="http://schemas.openxmlformats.org/drawingml/2006/picture">
+                  <pic:nvPicPr>
+                    <pic:cNvPr id="0" name="Picture 1" descr="https://lh6.googleusercontent.com/qNP5QEjE-jbUggyQ49OwBJIqe2AK4Idbc8a0ZLbP42yivN_SOZZCPWl-nGBgnx5tt6y_alN841A8FlfPPLcgWJ2BR6rkh8zpHktCxc_VffBmaWFrN42ga0z4kQPR0SN9Z7r7gJE3"/>
+                    <pic:cNvPicPr>
+                      <a:picLocks noChangeAspect="1" noChangeArrowheads="1"/>
+                    </pic:cNvPicPr>
+                  </pic:nvPicPr>
+                  <pic:blipFill>
+                    <a:blip r:embed="rId5" cstate="print">
+                      <a:extLst>
+                        <a:ext uri="{28A0092B-C50C-407E-A947-70E740481C1C}">
+                          <a14:useLocalDpi xmlns:a14="http://schemas.microsoft.com/office/drawing/2010/main" val="0"/>
+                        </a:ext>
+                      </a:extLst>
+                    </a:blip>
+                    <a:srcRect/>
+                    <a:stretch>
+                      <a:fillRect/>
+                    </a:stretch>
+                  </pic:blipFill>
+                  <pic:spPr bwMode="auto">
+                    <a:xfrm>
+                      <a:off x="0" y="0"/>
+                      <a:ext cx="3546475" cy="2983230"/>
+                    </a:xfrm>
+                    <a:prstGeom prst="rect">
+                      <a:avLst/>
+                    </a:prstGeom>
+                    <a:noFill/>
+                    <a:ln>
+                      <a:noFill/>
+                    </a:ln>
+                  </pic:spPr>
+                </pic:pic>
+              </a:graphicData>
+            </a:graphic>
+          </wp:inline>
+        </w:drawing>
+      </w:r>
+    </w:p>
+    <w:p>
+      <w:pPr>
+        <w:spacing w:after="0" w:line="240" w:lineRule="auto"/>
+        <w:rPr>
+          <w:rFonts w:ascii="Times New Roman" w:eastAsia="Times New Roman" w:hAnsi="Times New Roman" w:cs="Times New Roman"/>
+          <w:sz w:val="24"/>
+          <w:szCs w:val="24"/>
+        </w:rPr>
+      </w:pPr>
+      <w:r>
+        <w:rPr>
+          <w:rFonts w:ascii="Calibri" w:eastAsia="Times New Roman" w:hAnsi="Calibri" w:cs="Calibri"/>
+          <w:color w:val="000000"/>
+        </w:rPr>
+        <w:br/>
+      </w:r>
+      <w:r>
+        <w:rPr>
+          <w:rFonts w:ascii="Calibri" w:eastAsia="Times New Roman" w:hAnsi="Calibri" w:cs="Calibri"/>
           <w:i/>
-          <w:sz w:val="28"/>
-          <w:u w:val="single"/>
-        </w:rPr>
-      </w:pPr>
-      <w:r>
-        <w:rPr>
-          <w:i/>
-          <w:sz w:val="28"/>
-          <w:u w:val="single"/>
-        </w:rPr>
-        <w:t>Sketch of Final Product:</w:t>
-      </w:r>
-    </w:p>
-    <w:p>
-      <w:pPr>
-        <w:spacing w:after="0" w:line="240" w:lineRule="auto"/>
-        <w:rPr>
-          <w:u w:val="single"/>
-        </w:rPr>
-      </w:pPr>
-    </w:p>
-    <w:p>
-      <w:pPr>
-        <w:spacing w:after="0" w:line="240" w:lineRule="auto"/>
-      </w:pPr>
-      <w:r>
-        <w:t>TBD</w:t>
-      </w:r>
-    </w:p>
-    <w:p>
-      <w:pPr>
-        <w:spacing w:after="0" w:line="240" w:lineRule="auto"/>
-        <w:rPr>
-          <w:i/>
-          <w:sz w:val="28"/>
-        </w:rPr>
-      </w:pPr>
-      <w:r>
-        <w:br/>
-      </w:r>
-      <w:r>
-        <w:rPr>
-          <w:i/>
-          <w:sz w:val="28"/>
-          <w:u w:val="single"/>
-        </w:rPr>
-        <w:t>API’s to be Used:</w:t>
-      </w:r>
-    </w:p>
-    <w:p>
-      <w:pPr>
-        <w:numPr>
-          <w:ilvl w:val="0"/>
-          <w:numId w:val="2"/>
-        </w:numPr>
-        <w:spacing w:before="100" w:beforeAutospacing="1" w:after="24" w:line="240" w:lineRule="auto"/>
-        <w:rPr>
-          <w:rFonts w:ascii="Arial" w:eastAsia="Times New Roman" w:hAnsi="Arial" w:cs="Arial"/>
-          <w:color w:val="000000"/>
-        </w:rPr>
-      </w:pPr>
-      <w:r>
-        <w:t>Wikipedia</w:t>
-      </w:r>
-      <w:r>
-        <w:t xml:space="preserve"> - </w:t>
-      </w:r>
-      <w:hyperlink r:id="rId5" w:history="1">
-        <w:r>
-          <w:rPr>
-            <w:rFonts w:ascii="Arial" w:eastAsia="Times New Roman" w:hAnsi="Arial" w:cs="Arial"/>
-            <w:color w:val="0B0080"/>
-            <w:u w:val="single"/>
-          </w:rPr>
-          <w:t>https://www.mediawiki.org/wiki/Special:MyLanguage/API:Opensearch</w:t>
-        </w:r>
-      </w:hyperlink>
-    </w:p>
-    <w:p>
-      <w:pPr>
-        <w:spacing w:after="0" w:line="240" w:lineRule="auto"/>
-      </w:pPr>
-    </w:p>
-    <w:p>
-      <w:pPr>
-        <w:pStyle w:val="ListParagraph"/>
-        <w:numPr>
-          <w:ilvl w:val="0"/>
-          <w:numId w:val="2"/>
-        </w:numPr>
-        <w:spacing w:after="0" w:line="240" w:lineRule="auto"/>
-        <w:rPr>
-          <w:u w:val="single"/>
-        </w:rPr>
-      </w:pPr>
-      <w:r>
-        <w:t xml:space="preserve">The Movie Database - </w:t>
-      </w:r>
-      <w:hyperlink r:id="rId6" w:history="1">
-        <w:r>
-          <w:rPr>
-            <w:rStyle w:val="Hyperlink"/>
-          </w:rPr>
-          <w:t>https://developers.themoviedb.org/3/getting-started/authentication</w:t>
-        </w:r>
-      </w:hyperlink>
-    </w:p>
-    <w:p>
-      <w:pPr>
-        <w:spacing w:after="0" w:line="240" w:lineRule="auto"/>
-      </w:pPr>
-    </w:p>
-    <w:p>
-      <w:pPr>
-        <w:pStyle w:val="ListParagraph"/>
-        <w:numPr>
-          <w:ilvl w:val="0"/>
-          <w:numId w:val="2"/>
-        </w:numPr>
-        <w:spacing w:after="0" w:line="240" w:lineRule="auto"/>
-      </w:pPr>
-      <w:r>
-        <w:t xml:space="preserve">Twitter - </w:t>
-      </w:r>
-      <w:hyperlink r:id="rId7" w:history="1">
-        <w:r>
-          <w:rPr>
-            <w:rStyle w:val="Hyperlink"/>
-          </w:rPr>
-          <w:t>https://developer.twitter.com/en/docs/basics/authentication/overview/oauth</w:t>
-        </w:r>
-      </w:hyperlink>
-      <w:r>
-        <w:t xml:space="preserve"> </w:t>
-      </w:r>
-    </w:p>
-    <w:p>
-      <w:pPr>
-        <w:spacing w:after="0" w:line="240" w:lineRule="auto"/>
-        <w:ind w:firstLine="48"/>
-      </w:pPr>
-    </w:p>
-    <w:p>
-      <w:pPr>
-        <w:pStyle w:val="ListParagraph"/>
-        <w:numPr>
-          <w:ilvl w:val="0"/>
-          <w:numId w:val="2"/>
-        </w:numPr>
-        <w:spacing w:after="0" w:line="240" w:lineRule="auto"/>
-      </w:pPr>
-      <w:r>
-        <w:t xml:space="preserve">Amazon - </w:t>
-      </w:r>
-      <w:hyperlink r:id="rId8" w:history="1">
-        <w:r>
-          <w:rPr>
-            <w:rStyle w:val="Hyperlink"/>
-          </w:rPr>
-          <w:t>https://developer.amazon.com/</w:t>
-        </w:r>
-      </w:hyperlink>
-      <w:r>
-        <w:rPr>
-          <w:u w:val="single"/>
-        </w:rPr>
-        <w:t xml:space="preserve"> </w:t>
-      </w:r>
-      <w:r>
-        <w:t xml:space="preserve">or </w:t>
-      </w:r>
-      <w:hyperlink r:id="rId9" w:history="1">
-        <w:r>
-          <w:rPr>
-            <w:rStyle w:val="Hyperlink"/>
-          </w:rPr>
-          <w:t>https://aws.amazon.com/</w:t>
-        </w:r>
-      </w:hyperlink>
-    </w:p>
-    <w:p>
-      <w:pPr>
-        <w:pStyle w:val="ListParagraph"/>
-      </w:pPr>
-    </w:p>
-    <w:p>
-      <w:pPr>
-        <w:pStyle w:val="ListParagraph"/>
-        <w:numPr>
-          <w:ilvl w:val="0"/>
-          <w:numId w:val="2"/>
-        </w:numPr>
-        <w:spacing w:after="0" w:line="240" w:lineRule="auto"/>
-      </w:pPr>
-      <w:r>
-        <w:t>eB</w:t>
-      </w:r>
-      <w:bookmarkStart w:id="0" w:name="_GoBack"/>
-      <w:bookmarkEnd w:id="0"/>
-      <w:r>
-        <w:t xml:space="preserve">ay - </w:t>
-      </w:r>
-      <w:hyperlink r:id="rId10" w:history="1">
-        <w:r>
-          <w:rPr>
-            <w:rStyle w:val="Hyperlink"/>
-          </w:rPr>
-          <w:t>https://developer.ebay.com/products/buy</w:t>
-        </w:r>
-      </w:hyperlink>
-    </w:p>
-    <w:p>
-      <w:pPr>
-        <w:pStyle w:val="ListParagraph"/>
-      </w:pPr>
-    </w:p>
-    <w:p>
-      <w:pPr>
-        <w:spacing w:after="0" w:line="240" w:lineRule="auto"/>
-        <w:rPr>
-          <w:i/>
+          <w:iCs/>
+          <w:color w:val="000000"/>
           <w:sz w:val="28"/>
           <w:szCs w:val="28"/>
           <w:u w:val="single"/>
         </w:rPr>
-      </w:pPr>
-      <w:r>
-        <w:rPr>
+        <w:t>API’s to be Used:</w:t>
+      </w:r>
+    </w:p>
+    <w:p>
+      <w:pPr>
+        <w:spacing w:after="0" w:line="240" w:lineRule="auto"/>
+        <w:rPr>
+          <w:rFonts w:ascii="Times New Roman" w:eastAsia="Times New Roman" w:hAnsi="Times New Roman" w:cs="Times New Roman"/>
+          <w:sz w:val="24"/>
+          <w:szCs w:val="24"/>
+        </w:rPr>
+      </w:pPr>
+    </w:p>
+    <w:p>
+      <w:pPr>
+        <w:numPr>
+          <w:ilvl w:val="0"/>
+          <w:numId w:val="3"/>
+        </w:numPr>
+        <w:spacing w:after="0" w:line="240" w:lineRule="auto"/>
+        <w:textAlignment w:val="baseline"/>
+        <w:rPr>
+          <w:rFonts w:ascii="Noto Sans Symbols" w:eastAsia="Times New Roman" w:hAnsi="Noto Sans Symbols" w:cs="Times New Roman"/>
+          <w:color w:val="000000"/>
+        </w:rPr>
+      </w:pPr>
+      <w:r>
+        <w:rPr>
+          <w:rFonts w:ascii="Calibri" w:eastAsia="Times New Roman" w:hAnsi="Calibri" w:cs="Calibri"/>
+          <w:color w:val="000000"/>
+        </w:rPr>
+        <w:t>Open Movie Database - key: 45885583</w:t>
+      </w:r>
+    </w:p>
+    <w:p>
+      <w:pPr>
+        <w:spacing w:after="0" w:line="240" w:lineRule="auto"/>
+        <w:rPr>
+          <w:rFonts w:ascii="Times New Roman" w:eastAsia="Times New Roman" w:hAnsi="Times New Roman" w:cs="Times New Roman"/>
+          <w:sz w:val="24"/>
+          <w:szCs w:val="24"/>
+        </w:rPr>
+      </w:pPr>
+    </w:p>
+    <w:p>
+      <w:pPr>
+        <w:numPr>
+          <w:ilvl w:val="0"/>
+          <w:numId w:val="4"/>
+        </w:numPr>
+        <w:spacing w:after="0" w:line="240" w:lineRule="auto"/>
+        <w:textAlignment w:val="baseline"/>
+        <w:rPr>
+          <w:rFonts w:ascii="Noto Sans Symbols" w:eastAsia="Times New Roman" w:hAnsi="Noto Sans Symbols" w:cs="Times New Roman"/>
+          <w:color w:val="000000"/>
+        </w:rPr>
+      </w:pPr>
+      <w:r>
+        <w:rPr>
+          <w:rFonts w:ascii="Calibri" w:eastAsia="Times New Roman" w:hAnsi="Calibri" w:cs="Calibri"/>
+          <w:color w:val="000000"/>
+        </w:rPr>
+        <w:lastRenderedPageBreak/>
+        <w:t>NY Times Movie Reviews - key: ce7b9c363002463cb0f66eff0dfe284f</w:t>
+      </w:r>
+    </w:p>
+    <w:p>
+      <w:pPr>
+        <w:spacing w:after="0" w:line="240" w:lineRule="auto"/>
+        <w:rPr>
+          <w:rFonts w:ascii="Times New Roman" w:eastAsia="Times New Roman" w:hAnsi="Times New Roman" w:cs="Times New Roman"/>
+          <w:sz w:val="24"/>
+          <w:szCs w:val="24"/>
+        </w:rPr>
+      </w:pPr>
+    </w:p>
+    <w:p>
+      <w:pPr>
+        <w:numPr>
+          <w:ilvl w:val="0"/>
+          <w:numId w:val="5"/>
+        </w:numPr>
+        <w:spacing w:after="0" w:line="240" w:lineRule="auto"/>
+        <w:textAlignment w:val="baseline"/>
+        <w:rPr>
+          <w:rFonts w:ascii="Noto Sans Symbols" w:eastAsia="Times New Roman" w:hAnsi="Noto Sans Symbols" w:cs="Times New Roman"/>
+          <w:color w:val="000000"/>
+        </w:rPr>
+      </w:pPr>
+      <w:r>
+        <w:rPr>
+          <w:rFonts w:ascii="Calibri" w:eastAsia="Times New Roman" w:hAnsi="Calibri" w:cs="Calibri"/>
+          <w:color w:val="000000"/>
+        </w:rPr>
+        <w:t xml:space="preserve"> Fandango </w:t>
+      </w:r>
+      <w:proofErr w:type="gramStart"/>
+      <w:r>
+        <w:rPr>
+          <w:rFonts w:ascii="Calibri" w:eastAsia="Times New Roman" w:hAnsi="Calibri" w:cs="Calibri"/>
+          <w:color w:val="000000"/>
+        </w:rPr>
+        <w:t>-  key</w:t>
+      </w:r>
+      <w:proofErr w:type="gramEnd"/>
+      <w:r>
+        <w:rPr>
+          <w:rFonts w:ascii="Calibri" w:eastAsia="Times New Roman" w:hAnsi="Calibri" w:cs="Calibri"/>
+          <w:color w:val="000000"/>
+        </w:rPr>
+        <w:t xml:space="preserve">: </w:t>
+      </w:r>
+      <w:r>
+        <w:rPr>
+          <w:rFonts w:ascii="Arial" w:eastAsia="Times New Roman" w:hAnsi="Arial" w:cs="Arial"/>
+          <w:color w:val="333333"/>
+          <w:sz w:val="24"/>
+          <w:szCs w:val="24"/>
+          <w:shd w:val="clear" w:color="auto" w:fill="FFFFFF"/>
+        </w:rPr>
+        <w:t>54vy8g2d29xs2pqpf95urry9</w:t>
+      </w:r>
+    </w:p>
+    <w:p>
+      <w:pPr>
+        <w:spacing w:after="0" w:line="240" w:lineRule="auto"/>
+        <w:rPr>
+          <w:rFonts w:ascii="Times New Roman" w:eastAsia="Times New Roman" w:hAnsi="Times New Roman" w:cs="Times New Roman"/>
+          <w:sz w:val="24"/>
+          <w:szCs w:val="24"/>
+        </w:rPr>
+      </w:pPr>
+    </w:p>
+    <w:p>
+      <w:pPr>
+        <w:spacing w:after="0" w:line="240" w:lineRule="auto"/>
+        <w:rPr>
+          <w:rFonts w:ascii="Times New Roman" w:eastAsia="Times New Roman" w:hAnsi="Times New Roman" w:cs="Times New Roman"/>
+          <w:sz w:val="24"/>
+          <w:szCs w:val="24"/>
+        </w:rPr>
+      </w:pPr>
+      <w:r>
+        <w:rPr>
+          <w:rFonts w:ascii="Calibri" w:eastAsia="Times New Roman" w:hAnsi="Calibri" w:cs="Calibri"/>
           <w:i/>
+          <w:iCs/>
+          <w:color w:val="000000"/>
           <w:sz w:val="28"/>
           <w:szCs w:val="28"/>
           <w:u w:val="single"/>
         </w:rPr>
         <w:t>Breakdown of Tasks:</w:t>
       </w:r>
+    </w:p>
+    <w:p>
+      <w:pPr>
+        <w:spacing w:after="0" w:line="240" w:lineRule="auto"/>
+        <w:rPr>
+          <w:rFonts w:ascii="Times New Roman" w:eastAsia="Times New Roman" w:hAnsi="Times New Roman" w:cs="Times New Roman"/>
+          <w:sz w:val="24"/>
+          <w:szCs w:val="24"/>
+        </w:rPr>
+      </w:pPr>
+    </w:p>
+    <w:p>
+      <w:pPr>
+        <w:numPr>
+          <w:ilvl w:val="0"/>
+          <w:numId w:val="6"/>
+        </w:numPr>
+        <w:spacing w:after="0" w:line="240" w:lineRule="auto"/>
+        <w:textAlignment w:val="baseline"/>
+        <w:rPr>
+          <w:rFonts w:ascii="Calibri" w:eastAsia="Times New Roman" w:hAnsi="Calibri" w:cs="Calibri"/>
+          <w:color w:val="000000"/>
+        </w:rPr>
+      </w:pPr>
+      <w:r>
+        <w:rPr>
+          <w:rFonts w:ascii="Calibri" w:eastAsia="Times New Roman" w:hAnsi="Calibri" w:cs="Calibri"/>
+          <w:color w:val="000000"/>
+        </w:rPr>
+        <w:t>create wireframe (assign as group on Wed 10/3)</w:t>
+      </w:r>
+    </w:p>
+    <w:p>
+      <w:pPr>
+        <w:numPr>
+          <w:ilvl w:val="1"/>
+          <w:numId w:val="6"/>
+        </w:numPr>
+        <w:spacing w:after="0" w:line="240" w:lineRule="auto"/>
+        <w:textAlignment w:val="baseline"/>
+        <w:rPr>
+          <w:rFonts w:ascii="Calibri" w:eastAsia="Times New Roman" w:hAnsi="Calibri" w:cs="Calibri"/>
+          <w:color w:val="000000"/>
+        </w:rPr>
+      </w:pPr>
+      <w:r>
+        <w:rPr>
+          <w:rFonts w:ascii="Calibri" w:eastAsia="Times New Roman" w:hAnsi="Calibri" w:cs="Calibri"/>
+          <w:color w:val="000000"/>
+        </w:rPr>
+        <w:t xml:space="preserve">send out tasks to group members that creates the basic html wireframe </w:t>
+      </w:r>
+    </w:p>
+    <w:p>
+      <w:pPr>
+        <w:numPr>
+          <w:ilvl w:val="2"/>
+          <w:numId w:val="6"/>
+        </w:numPr>
+        <w:spacing w:after="0" w:line="240" w:lineRule="auto"/>
+        <w:textAlignment w:val="baseline"/>
+        <w:rPr>
+          <w:rFonts w:ascii="Calibri" w:eastAsia="Times New Roman" w:hAnsi="Calibri" w:cs="Calibri"/>
+          <w:color w:val="000000"/>
+        </w:rPr>
+      </w:pPr>
+      <w:r>
+        <w:rPr>
+          <w:rFonts w:ascii="Calibri" w:eastAsia="Times New Roman" w:hAnsi="Calibri" w:cs="Calibri"/>
+          <w:color w:val="000000"/>
+        </w:rPr>
+        <w:t xml:space="preserve">header, </w:t>
+      </w:r>
+      <w:proofErr w:type="spellStart"/>
+      <w:r>
+        <w:rPr>
+          <w:rFonts w:ascii="Calibri" w:eastAsia="Times New Roman" w:hAnsi="Calibri" w:cs="Calibri"/>
+          <w:color w:val="000000"/>
+        </w:rPr>
+        <w:t>searchbar</w:t>
+      </w:r>
+      <w:proofErr w:type="spellEnd"/>
+      <w:r>
+        <w:rPr>
+          <w:rFonts w:ascii="Calibri" w:eastAsia="Times New Roman" w:hAnsi="Calibri" w:cs="Calibri"/>
+          <w:color w:val="000000"/>
+        </w:rPr>
+        <w:t xml:space="preserve">/search history, 3 sections for the </w:t>
+      </w:r>
+      <w:proofErr w:type="spellStart"/>
+      <w:r>
+        <w:rPr>
+          <w:rFonts w:ascii="Calibri" w:eastAsia="Times New Roman" w:hAnsi="Calibri" w:cs="Calibri"/>
+          <w:color w:val="000000"/>
+        </w:rPr>
+        <w:t>apis</w:t>
+      </w:r>
+      <w:proofErr w:type="spellEnd"/>
+    </w:p>
+    <w:p>
+      <w:pPr>
+        <w:numPr>
+          <w:ilvl w:val="1"/>
+          <w:numId w:val="6"/>
+        </w:numPr>
+        <w:spacing w:after="0" w:line="240" w:lineRule="auto"/>
+        <w:textAlignment w:val="baseline"/>
+        <w:rPr>
+          <w:rFonts w:ascii="Calibri" w:eastAsia="Times New Roman" w:hAnsi="Calibri" w:cs="Calibri"/>
+          <w:color w:val="000000"/>
+        </w:rPr>
+      </w:pPr>
+      <w:r>
+        <w:rPr>
+          <w:rFonts w:ascii="Calibri" w:eastAsia="Times New Roman" w:hAnsi="Calibri" w:cs="Calibri"/>
+          <w:color w:val="000000"/>
+        </w:rPr>
+        <w:t xml:space="preserve">send out tasks for </w:t>
+      </w:r>
+      <w:proofErr w:type="spellStart"/>
+      <w:r>
+        <w:rPr>
+          <w:rFonts w:ascii="Calibri" w:eastAsia="Times New Roman" w:hAnsi="Calibri" w:cs="Calibri"/>
+          <w:color w:val="000000"/>
+        </w:rPr>
+        <w:t>css</w:t>
+      </w:r>
+      <w:proofErr w:type="spellEnd"/>
+      <w:r>
+        <w:rPr>
+          <w:rFonts w:ascii="Calibri" w:eastAsia="Times New Roman" w:hAnsi="Calibri" w:cs="Calibri"/>
+          <w:color w:val="000000"/>
+        </w:rPr>
+        <w:t xml:space="preserve"> </w:t>
+      </w:r>
+    </w:p>
+    <w:p>
+      <w:pPr>
+        <w:numPr>
+          <w:ilvl w:val="1"/>
+          <w:numId w:val="6"/>
+        </w:numPr>
+        <w:spacing w:after="0" w:line="240" w:lineRule="auto"/>
+        <w:textAlignment w:val="baseline"/>
+        <w:rPr>
+          <w:rFonts w:ascii="Calibri" w:eastAsia="Times New Roman" w:hAnsi="Calibri" w:cs="Calibri"/>
+          <w:color w:val="000000"/>
+        </w:rPr>
+      </w:pPr>
+      <w:r>
+        <w:rPr>
+          <w:rFonts w:ascii="Calibri" w:eastAsia="Times New Roman" w:hAnsi="Calibri" w:cs="Calibri"/>
+          <w:color w:val="000000"/>
+        </w:rPr>
+        <w:t>complete by Sat 10/6</w:t>
+      </w:r>
+    </w:p>
+    <w:p>
+      <w:pPr>
+        <w:numPr>
+          <w:ilvl w:val="0"/>
+          <w:numId w:val="6"/>
+        </w:numPr>
+        <w:spacing w:after="0" w:line="240" w:lineRule="auto"/>
+        <w:textAlignment w:val="baseline"/>
+        <w:rPr>
+          <w:rFonts w:ascii="Calibri" w:eastAsia="Times New Roman" w:hAnsi="Calibri" w:cs="Calibri"/>
+          <w:color w:val="000000"/>
+        </w:rPr>
+      </w:pPr>
+      <w:r>
+        <w:rPr>
+          <w:rFonts w:ascii="Calibri" w:eastAsia="Times New Roman" w:hAnsi="Calibri" w:cs="Calibri"/>
+          <w:color w:val="000000"/>
+        </w:rPr>
+        <w:t>Wed - Sat get familiar with the API’s we are using on individual level</w:t>
+      </w:r>
+    </w:p>
+    <w:p>
+      <w:pPr>
+        <w:numPr>
+          <w:ilvl w:val="0"/>
+          <w:numId w:val="6"/>
+        </w:numPr>
+        <w:spacing w:after="0" w:line="240" w:lineRule="auto"/>
+        <w:textAlignment w:val="baseline"/>
+        <w:rPr>
+          <w:rFonts w:ascii="Calibri" w:eastAsia="Times New Roman" w:hAnsi="Calibri" w:cs="Calibri"/>
+          <w:color w:val="000000"/>
+        </w:rPr>
+      </w:pPr>
+      <w:r>
+        <w:rPr>
+          <w:rFonts w:ascii="Calibri" w:eastAsia="Times New Roman" w:hAnsi="Calibri" w:cs="Calibri"/>
+          <w:color w:val="000000"/>
+        </w:rPr>
+        <w:t xml:space="preserve">breakout tasks for </w:t>
+      </w:r>
+      <w:proofErr w:type="spellStart"/>
+      <w:r>
+        <w:rPr>
+          <w:rFonts w:ascii="Calibri" w:eastAsia="Times New Roman" w:hAnsi="Calibri" w:cs="Calibri"/>
+          <w:color w:val="000000"/>
+        </w:rPr>
+        <w:t>javascript</w:t>
+      </w:r>
+      <w:proofErr w:type="spellEnd"/>
+      <w:r>
+        <w:rPr>
+          <w:rFonts w:ascii="Calibri" w:eastAsia="Times New Roman" w:hAnsi="Calibri" w:cs="Calibri"/>
+          <w:color w:val="000000"/>
+        </w:rPr>
+        <w:t>/</w:t>
+      </w:r>
+      <w:proofErr w:type="spellStart"/>
+      <w:r>
+        <w:rPr>
+          <w:rFonts w:ascii="Calibri" w:eastAsia="Times New Roman" w:hAnsi="Calibri" w:cs="Calibri"/>
+          <w:color w:val="000000"/>
+        </w:rPr>
+        <w:t>jqeury</w:t>
+      </w:r>
+      <w:proofErr w:type="spellEnd"/>
+      <w:r>
+        <w:rPr>
+          <w:rFonts w:ascii="Calibri" w:eastAsia="Times New Roman" w:hAnsi="Calibri" w:cs="Calibri"/>
+          <w:color w:val="000000"/>
+        </w:rPr>
+        <w:t>/ajax -- pseudo code as a group on Saturday 10/6</w:t>
+      </w:r>
+    </w:p>
+    <w:p>
+      <w:pPr>
+        <w:numPr>
+          <w:ilvl w:val="1"/>
+          <w:numId w:val="6"/>
+        </w:numPr>
+        <w:spacing w:after="0" w:line="240" w:lineRule="auto"/>
+        <w:textAlignment w:val="baseline"/>
+        <w:rPr>
+          <w:rFonts w:ascii="Calibri" w:eastAsia="Times New Roman" w:hAnsi="Calibri" w:cs="Calibri"/>
+          <w:color w:val="000000"/>
+        </w:rPr>
+      </w:pPr>
+      <w:r>
+        <w:rPr>
+          <w:rFonts w:ascii="Calibri" w:eastAsia="Times New Roman" w:hAnsi="Calibri" w:cs="Calibri"/>
+          <w:color w:val="000000"/>
+        </w:rPr>
+        <w:t xml:space="preserve">start with the initial ajax calls </w:t>
+      </w:r>
+    </w:p>
+    <w:p>
+      <w:pPr>
+        <w:numPr>
+          <w:ilvl w:val="2"/>
+          <w:numId w:val="6"/>
+        </w:numPr>
+        <w:spacing w:after="0" w:line="240" w:lineRule="auto"/>
+        <w:textAlignment w:val="baseline"/>
+        <w:rPr>
+          <w:rFonts w:ascii="Calibri" w:eastAsia="Times New Roman" w:hAnsi="Calibri" w:cs="Calibri"/>
+          <w:color w:val="000000"/>
+        </w:rPr>
+      </w:pPr>
+      <w:r>
+        <w:rPr>
+          <w:rFonts w:ascii="Calibri" w:eastAsia="Times New Roman" w:hAnsi="Calibri" w:cs="Calibri"/>
+          <w:color w:val="000000"/>
+        </w:rPr>
+        <w:t xml:space="preserve">figure out the </w:t>
+      </w:r>
+      <w:proofErr w:type="spellStart"/>
+      <w:r>
+        <w:rPr>
+          <w:rFonts w:ascii="Calibri" w:eastAsia="Times New Roman" w:hAnsi="Calibri" w:cs="Calibri"/>
+          <w:color w:val="000000"/>
+        </w:rPr>
+        <w:t>urls</w:t>
+      </w:r>
+      <w:proofErr w:type="spellEnd"/>
+      <w:r>
+        <w:rPr>
+          <w:rFonts w:ascii="Calibri" w:eastAsia="Times New Roman" w:hAnsi="Calibri" w:cs="Calibri"/>
+          <w:color w:val="000000"/>
+        </w:rPr>
+        <w:t xml:space="preserve"> and the data to be pulled</w:t>
+      </w:r>
+    </w:p>
+    <w:p>
+      <w:pPr>
+        <w:numPr>
+          <w:ilvl w:val="1"/>
+          <w:numId w:val="6"/>
+        </w:numPr>
+        <w:spacing w:after="0" w:line="240" w:lineRule="auto"/>
+        <w:textAlignment w:val="baseline"/>
+        <w:rPr>
+          <w:rFonts w:ascii="Calibri" w:eastAsia="Times New Roman" w:hAnsi="Calibri" w:cs="Calibri"/>
+          <w:color w:val="000000"/>
+        </w:rPr>
+      </w:pPr>
+      <w:r>
+        <w:rPr>
+          <w:rFonts w:ascii="Calibri" w:eastAsia="Times New Roman" w:hAnsi="Calibri" w:cs="Calibri"/>
+          <w:color w:val="000000"/>
+        </w:rPr>
+        <w:t xml:space="preserve">send out tasks to group members </w:t>
+      </w:r>
+    </w:p>
+    <w:p>
+      <w:pPr>
+        <w:numPr>
+          <w:ilvl w:val="0"/>
+          <w:numId w:val="6"/>
+        </w:numPr>
+        <w:spacing w:after="0" w:line="240" w:lineRule="auto"/>
+        <w:textAlignment w:val="baseline"/>
+        <w:rPr>
+          <w:rFonts w:ascii="Calibri" w:eastAsia="Times New Roman" w:hAnsi="Calibri" w:cs="Calibri"/>
+          <w:color w:val="000000"/>
+        </w:rPr>
+      </w:pPr>
+      <w:r>
+        <w:rPr>
+          <w:rFonts w:ascii="Calibri" w:eastAsia="Times New Roman" w:hAnsi="Calibri" w:cs="Calibri"/>
+          <w:color w:val="000000"/>
+        </w:rPr>
+        <w:t xml:space="preserve">regroup and debug </w:t>
+      </w:r>
+    </w:p>
+    <w:p>
+      <w:pPr>
+        <w:numPr>
+          <w:ilvl w:val="0"/>
+          <w:numId w:val="6"/>
+        </w:numPr>
+        <w:spacing w:after="0" w:line="240" w:lineRule="auto"/>
+        <w:textAlignment w:val="baseline"/>
+        <w:rPr>
+          <w:rFonts w:ascii="Calibri" w:eastAsia="Times New Roman" w:hAnsi="Calibri" w:cs="Calibri"/>
+          <w:color w:val="000000"/>
+        </w:rPr>
+      </w:pPr>
+      <w:r>
+        <w:rPr>
+          <w:rFonts w:ascii="Calibri" w:eastAsia="Times New Roman" w:hAnsi="Calibri" w:cs="Calibri"/>
+          <w:color w:val="000000"/>
+        </w:rPr>
+        <w:t>make pretty</w:t>
+      </w:r>
+    </w:p>
+    <w:p>
+      <w:bookmarkStart w:id="0" w:name="_GoBack"/>
+      <w:bookmarkEnd w:id="0"/>
     </w:p>
     <w:sectPr>
       <w:pgSz w:w="12240" w:h="15840"/>
@@ -406,6 +911,155 @@
 <file path=word/numbering.xml><?xml version="1.0" encoding="utf-8"?>
 <w:numbering xmlns:wpc="http://schemas.microsoft.com/office/word/2010/wordprocessingCanvas" xmlns:cx="http://schemas.microsoft.com/office/drawing/2014/chartex" xmlns:cx1="http://schemas.microsoft.com/office/drawing/2015/9/8/chartex" xmlns:cx2="http://schemas.microsoft.com/office/drawing/2015/10/21/chartex" xmlns:cx3="http://schemas.microsoft.com/office/drawing/2016/5/9/chartex" xmlns:cx4="http://schemas.microsoft.com/office/drawing/2016/5/10/chartex" xmlns:cx5="http://schemas.microsoft.com/office/drawing/2016/5/11/chartex" xmlns:cx6="http://schemas.microsoft.com/office/drawing/2016/5/12/chartex" xmlns:cx7="http://schemas.microsoft.com/office/drawing/2016/5/13/chartex" xmlns:cx8="http://schemas.microsoft.com/office/drawing/2016/5/14/chartex" xmlns:mc="http://schemas.openxmlformats.org/markup-compatibility/2006" xmlns:aink="http://schemas.microsoft.com/office/drawing/2016/ink" xmlns:am3d="http://schemas.microsoft.com/office/drawing/2017/model3d" xmlns:o="urn:schemas-microsoft-com:office:office" xmlns:r="http://schemas.openxmlformats.org/officeDocument/2006/relationships" xmlns:m="http://schemas.openxmlformats.org/officeDocument/2006/math" xmlns:v="urn:schemas-microsoft-com:vml" xmlns:wp14="http://schemas.microsoft.com/office/word/2010/wordprocessingDrawing" xmlns:wp="http://schemas.openxmlformats.org/drawingml/2006/wordprocessingDrawing" xmlns:w10="urn:schemas-microsoft-com:office:word" xmlns:w="http://schemas.openxmlformats.org/wordprocessingml/2006/main" xmlns:w14="http://schemas.microsoft.com/office/word/2010/wordml" xmlns:w15="http://schemas.microsoft.com/office/word/2012/wordml" xmlns:w16cid="http://schemas.microsoft.com/office/word/2016/wordml/cid" xmlns:w16se="http://schemas.microsoft.com/office/word/2015/wordml/symex" xmlns:wpg="http://schemas.microsoft.com/office/word/2010/wordprocessingGroup" xmlns:wpi="http://schemas.microsoft.com/office/word/2010/wordprocessingInk" xmlns:wne="http://schemas.microsoft.com/office/word/2006/wordml" xmlns:wps="http://schemas.microsoft.com/office/word/2010/wordprocessingShape" mc:Ignorable="w14 w15 w16se w16cid wp14">
   <w:abstractNum w:abstractNumId="0" w15:restartNumberingAfterBreak="0">
+    <w:nsid w:val="066A43A2"/>
+    <w:multiLevelType w:val="multilevel"/>
+    <w:tmpl w:val="B6D81282"/>
+    <w:lvl w:ilvl="0">
+      <w:start w:val="1"/>
+      <w:numFmt w:val="bullet"/>
+      <w:lvlText w:val=""/>
+      <w:lvlJc w:val="left"/>
+      <w:pPr>
+        <w:tabs>
+          <w:tab w:val="num" w:pos="720"/>
+        </w:tabs>
+        <w:ind w:left="720" w:hanging="360"/>
+      </w:pPr>
+      <w:rPr>
+        <w:rFonts w:ascii="Symbol" w:hAnsi="Symbol" w:hint="default"/>
+        <w:sz w:val="20"/>
+      </w:rPr>
+    </w:lvl>
+    <w:lvl w:ilvl="1" w:tentative="1">
+      <w:start w:val="1"/>
+      <w:numFmt w:val="bullet"/>
+      <w:lvlText w:val="o"/>
+      <w:lvlJc w:val="left"/>
+      <w:pPr>
+        <w:tabs>
+          <w:tab w:val="num" w:pos="1440"/>
+        </w:tabs>
+        <w:ind w:left="1440" w:hanging="360"/>
+      </w:pPr>
+      <w:rPr>
+        <w:rFonts w:ascii="Courier New" w:hAnsi="Courier New" w:hint="default"/>
+        <w:sz w:val="20"/>
+      </w:rPr>
+    </w:lvl>
+    <w:lvl w:ilvl="2" w:tentative="1">
+      <w:start w:val="1"/>
+      <w:numFmt w:val="bullet"/>
+      <w:lvlText w:val=""/>
+      <w:lvlJc w:val="left"/>
+      <w:pPr>
+        <w:tabs>
+          <w:tab w:val="num" w:pos="2160"/>
+        </w:tabs>
+        <w:ind w:left="2160" w:hanging="360"/>
+      </w:pPr>
+      <w:rPr>
+        <w:rFonts w:ascii="Wingdings" w:hAnsi="Wingdings" w:hint="default"/>
+        <w:sz w:val="20"/>
+      </w:rPr>
+    </w:lvl>
+    <w:lvl w:ilvl="3" w:tentative="1">
+      <w:start w:val="1"/>
+      <w:numFmt w:val="bullet"/>
+      <w:lvlText w:val=""/>
+      <w:lvlJc w:val="left"/>
+      <w:pPr>
+        <w:tabs>
+          <w:tab w:val="num" w:pos="2880"/>
+        </w:tabs>
+        <w:ind w:left="2880" w:hanging="360"/>
+      </w:pPr>
+      <w:rPr>
+        <w:rFonts w:ascii="Wingdings" w:hAnsi="Wingdings" w:hint="default"/>
+        <w:sz w:val="20"/>
+      </w:rPr>
+    </w:lvl>
+    <w:lvl w:ilvl="4" w:tentative="1">
+      <w:start w:val="1"/>
+      <w:numFmt w:val="bullet"/>
+      <w:lvlText w:val=""/>
+      <w:lvlJc w:val="left"/>
+      <w:pPr>
+        <w:tabs>
+          <w:tab w:val="num" w:pos="3600"/>
+        </w:tabs>
+        <w:ind w:left="3600" w:hanging="360"/>
+      </w:pPr>
+      <w:rPr>
+        <w:rFonts w:ascii="Wingdings" w:hAnsi="Wingdings" w:hint="default"/>
+        <w:sz w:val="20"/>
+      </w:rPr>
+    </w:lvl>
+    <w:lvl w:ilvl="5" w:tentative="1">
+      <w:start w:val="1"/>
+      <w:numFmt w:val="bullet"/>
+      <w:lvlText w:val=""/>
+      <w:lvlJc w:val="left"/>
+      <w:pPr>
+        <w:tabs>
+          <w:tab w:val="num" w:pos="4320"/>
+        </w:tabs>
+        <w:ind w:left="4320" w:hanging="360"/>
+      </w:pPr>
+      <w:rPr>
+        <w:rFonts w:ascii="Wingdings" w:hAnsi="Wingdings" w:hint="default"/>
+        <w:sz w:val="20"/>
+      </w:rPr>
+    </w:lvl>
+    <w:lvl w:ilvl="6" w:tentative="1">
+      <w:start w:val="1"/>
+      <w:numFmt w:val="bullet"/>
+      <w:lvlText w:val=""/>
+      <w:lvlJc w:val="left"/>
+      <w:pPr>
+        <w:tabs>
+          <w:tab w:val="num" w:pos="5040"/>
+        </w:tabs>
+        <w:ind w:left="5040" w:hanging="360"/>
+      </w:pPr>
+      <w:rPr>
+        <w:rFonts w:ascii="Wingdings" w:hAnsi="Wingdings" w:hint="default"/>
+        <w:sz w:val="20"/>
+      </w:rPr>
+    </w:lvl>
+    <w:lvl w:ilvl="7" w:tentative="1">
+      <w:start w:val="1"/>
+      <w:numFmt w:val="bullet"/>
+      <w:lvlText w:val=""/>
+      <w:lvlJc w:val="left"/>
+      <w:pPr>
+        <w:tabs>
+          <w:tab w:val="num" w:pos="5760"/>
+        </w:tabs>
+        <w:ind w:left="5760" w:hanging="360"/>
+      </w:pPr>
+      <w:rPr>
+        <w:rFonts w:ascii="Wingdings" w:hAnsi="Wingdings" w:hint="default"/>
+        <w:sz w:val="20"/>
+      </w:rPr>
+    </w:lvl>
+    <w:lvl w:ilvl="8" w:tentative="1">
+      <w:start w:val="1"/>
+      <w:numFmt w:val="bullet"/>
+      <w:lvlText w:val=""/>
+      <w:lvlJc w:val="left"/>
+      <w:pPr>
+        <w:tabs>
+          <w:tab w:val="num" w:pos="6480"/>
+        </w:tabs>
+        <w:ind w:left="6480" w:hanging="360"/>
+      </w:pPr>
+      <w:rPr>
+        <w:rFonts w:ascii="Wingdings" w:hAnsi="Wingdings" w:hint="default"/>
+        <w:sz w:val="20"/>
+      </w:rPr>
+    </w:lvl>
+  </w:abstractNum>
+  <w:abstractNum w:abstractNumId="1" w15:restartNumberingAfterBreak="0">
     <w:nsid w:val="18D67ABB"/>
     <w:multiLevelType w:val="hybridMultilevel"/>
     <w:tmpl w:val="7818979C"/>
@@ -518,7 +1172,7 @@
       </w:rPr>
     </w:lvl>
   </w:abstractNum>
-  <w:abstractNum w:abstractNumId="1" w15:restartNumberingAfterBreak="0">
+  <w:abstractNum w:abstractNumId="2" w15:restartNumberingAfterBreak="0">
     <w:nsid w:val="29666145"/>
     <w:multiLevelType w:val="multilevel"/>
     <w:tmpl w:val="A0FC94B6"/>
@@ -667,11 +1321,470 @@
       </w:rPr>
     </w:lvl>
   </w:abstractNum>
+  <w:abstractNum w:abstractNumId="3" w15:restartNumberingAfterBreak="0">
+    <w:nsid w:val="352D2E27"/>
+    <w:multiLevelType w:val="multilevel"/>
+    <w:tmpl w:val="7826E230"/>
+    <w:lvl w:ilvl="0">
+      <w:start w:val="1"/>
+      <w:numFmt w:val="bullet"/>
+      <w:lvlText w:val=""/>
+      <w:lvlJc w:val="left"/>
+      <w:pPr>
+        <w:tabs>
+          <w:tab w:val="num" w:pos="720"/>
+        </w:tabs>
+        <w:ind w:left="720" w:hanging="360"/>
+      </w:pPr>
+      <w:rPr>
+        <w:rFonts w:ascii="Symbol" w:hAnsi="Symbol" w:hint="default"/>
+        <w:sz w:val="20"/>
+      </w:rPr>
+    </w:lvl>
+    <w:lvl w:ilvl="1" w:tentative="1">
+      <w:start w:val="1"/>
+      <w:numFmt w:val="bullet"/>
+      <w:lvlText w:val="o"/>
+      <w:lvlJc w:val="left"/>
+      <w:pPr>
+        <w:tabs>
+          <w:tab w:val="num" w:pos="1440"/>
+        </w:tabs>
+        <w:ind w:left="1440" w:hanging="360"/>
+      </w:pPr>
+      <w:rPr>
+        <w:rFonts w:ascii="Courier New" w:hAnsi="Courier New" w:hint="default"/>
+        <w:sz w:val="20"/>
+      </w:rPr>
+    </w:lvl>
+    <w:lvl w:ilvl="2" w:tentative="1">
+      <w:start w:val="1"/>
+      <w:numFmt w:val="bullet"/>
+      <w:lvlText w:val=""/>
+      <w:lvlJc w:val="left"/>
+      <w:pPr>
+        <w:tabs>
+          <w:tab w:val="num" w:pos="2160"/>
+        </w:tabs>
+        <w:ind w:left="2160" w:hanging="360"/>
+      </w:pPr>
+      <w:rPr>
+        <w:rFonts w:ascii="Wingdings" w:hAnsi="Wingdings" w:hint="default"/>
+        <w:sz w:val="20"/>
+      </w:rPr>
+    </w:lvl>
+    <w:lvl w:ilvl="3" w:tentative="1">
+      <w:start w:val="1"/>
+      <w:numFmt w:val="bullet"/>
+      <w:lvlText w:val=""/>
+      <w:lvlJc w:val="left"/>
+      <w:pPr>
+        <w:tabs>
+          <w:tab w:val="num" w:pos="2880"/>
+        </w:tabs>
+        <w:ind w:left="2880" w:hanging="360"/>
+      </w:pPr>
+      <w:rPr>
+        <w:rFonts w:ascii="Wingdings" w:hAnsi="Wingdings" w:hint="default"/>
+        <w:sz w:val="20"/>
+      </w:rPr>
+    </w:lvl>
+    <w:lvl w:ilvl="4" w:tentative="1">
+      <w:start w:val="1"/>
+      <w:numFmt w:val="bullet"/>
+      <w:lvlText w:val=""/>
+      <w:lvlJc w:val="left"/>
+      <w:pPr>
+        <w:tabs>
+          <w:tab w:val="num" w:pos="3600"/>
+        </w:tabs>
+        <w:ind w:left="3600" w:hanging="360"/>
+      </w:pPr>
+      <w:rPr>
+        <w:rFonts w:ascii="Wingdings" w:hAnsi="Wingdings" w:hint="default"/>
+        <w:sz w:val="20"/>
+      </w:rPr>
+    </w:lvl>
+    <w:lvl w:ilvl="5" w:tentative="1">
+      <w:start w:val="1"/>
+      <w:numFmt w:val="bullet"/>
+      <w:lvlText w:val=""/>
+      <w:lvlJc w:val="left"/>
+      <w:pPr>
+        <w:tabs>
+          <w:tab w:val="num" w:pos="4320"/>
+        </w:tabs>
+        <w:ind w:left="4320" w:hanging="360"/>
+      </w:pPr>
+      <w:rPr>
+        <w:rFonts w:ascii="Wingdings" w:hAnsi="Wingdings" w:hint="default"/>
+        <w:sz w:val="20"/>
+      </w:rPr>
+    </w:lvl>
+    <w:lvl w:ilvl="6" w:tentative="1">
+      <w:start w:val="1"/>
+      <w:numFmt w:val="bullet"/>
+      <w:lvlText w:val=""/>
+      <w:lvlJc w:val="left"/>
+      <w:pPr>
+        <w:tabs>
+          <w:tab w:val="num" w:pos="5040"/>
+        </w:tabs>
+        <w:ind w:left="5040" w:hanging="360"/>
+      </w:pPr>
+      <w:rPr>
+        <w:rFonts w:ascii="Wingdings" w:hAnsi="Wingdings" w:hint="default"/>
+        <w:sz w:val="20"/>
+      </w:rPr>
+    </w:lvl>
+    <w:lvl w:ilvl="7" w:tentative="1">
+      <w:start w:val="1"/>
+      <w:numFmt w:val="bullet"/>
+      <w:lvlText w:val=""/>
+      <w:lvlJc w:val="left"/>
+      <w:pPr>
+        <w:tabs>
+          <w:tab w:val="num" w:pos="5760"/>
+        </w:tabs>
+        <w:ind w:left="5760" w:hanging="360"/>
+      </w:pPr>
+      <w:rPr>
+        <w:rFonts w:ascii="Wingdings" w:hAnsi="Wingdings" w:hint="default"/>
+        <w:sz w:val="20"/>
+      </w:rPr>
+    </w:lvl>
+    <w:lvl w:ilvl="8" w:tentative="1">
+      <w:start w:val="1"/>
+      <w:numFmt w:val="bullet"/>
+      <w:lvlText w:val=""/>
+      <w:lvlJc w:val="left"/>
+      <w:pPr>
+        <w:tabs>
+          <w:tab w:val="num" w:pos="6480"/>
+        </w:tabs>
+        <w:ind w:left="6480" w:hanging="360"/>
+      </w:pPr>
+      <w:rPr>
+        <w:rFonts w:ascii="Wingdings" w:hAnsi="Wingdings" w:hint="default"/>
+        <w:sz w:val="20"/>
+      </w:rPr>
+    </w:lvl>
+  </w:abstractNum>
+  <w:abstractNum w:abstractNumId="4" w15:restartNumberingAfterBreak="0">
+    <w:nsid w:val="4273769F"/>
+    <w:multiLevelType w:val="multilevel"/>
+    <w:tmpl w:val="ED349E8C"/>
+    <w:lvl w:ilvl="0">
+      <w:start w:val="1"/>
+      <w:numFmt w:val="bullet"/>
+      <w:lvlText w:val=""/>
+      <w:lvlJc w:val="left"/>
+      <w:pPr>
+        <w:tabs>
+          <w:tab w:val="num" w:pos="720"/>
+        </w:tabs>
+        <w:ind w:left="720" w:hanging="360"/>
+      </w:pPr>
+      <w:rPr>
+        <w:rFonts w:ascii="Symbol" w:hAnsi="Symbol" w:hint="default"/>
+        <w:sz w:val="20"/>
+      </w:rPr>
+    </w:lvl>
+    <w:lvl w:ilvl="1">
+      <w:start w:val="1"/>
+      <w:numFmt w:val="bullet"/>
+      <w:lvlText w:val="o"/>
+      <w:lvlJc w:val="left"/>
+      <w:pPr>
+        <w:tabs>
+          <w:tab w:val="num" w:pos="1440"/>
+        </w:tabs>
+        <w:ind w:left="1440" w:hanging="360"/>
+      </w:pPr>
+      <w:rPr>
+        <w:rFonts w:ascii="Courier New" w:hAnsi="Courier New" w:hint="default"/>
+        <w:sz w:val="20"/>
+      </w:rPr>
+    </w:lvl>
+    <w:lvl w:ilvl="2">
+      <w:start w:val="1"/>
+      <w:numFmt w:val="bullet"/>
+      <w:lvlText w:val=""/>
+      <w:lvlJc w:val="left"/>
+      <w:pPr>
+        <w:tabs>
+          <w:tab w:val="num" w:pos="2160"/>
+        </w:tabs>
+        <w:ind w:left="2160" w:hanging="360"/>
+      </w:pPr>
+      <w:rPr>
+        <w:rFonts w:ascii="Wingdings" w:hAnsi="Wingdings" w:hint="default"/>
+        <w:sz w:val="20"/>
+      </w:rPr>
+    </w:lvl>
+    <w:lvl w:ilvl="3" w:tentative="1">
+      <w:start w:val="1"/>
+      <w:numFmt w:val="bullet"/>
+      <w:lvlText w:val=""/>
+      <w:lvlJc w:val="left"/>
+      <w:pPr>
+        <w:tabs>
+          <w:tab w:val="num" w:pos="2880"/>
+        </w:tabs>
+        <w:ind w:left="2880" w:hanging="360"/>
+      </w:pPr>
+      <w:rPr>
+        <w:rFonts w:ascii="Wingdings" w:hAnsi="Wingdings" w:hint="default"/>
+        <w:sz w:val="20"/>
+      </w:rPr>
+    </w:lvl>
+    <w:lvl w:ilvl="4" w:tentative="1">
+      <w:start w:val="1"/>
+      <w:numFmt w:val="bullet"/>
+      <w:lvlText w:val=""/>
+      <w:lvlJc w:val="left"/>
+      <w:pPr>
+        <w:tabs>
+          <w:tab w:val="num" w:pos="3600"/>
+        </w:tabs>
+        <w:ind w:left="3600" w:hanging="360"/>
+      </w:pPr>
+      <w:rPr>
+        <w:rFonts w:ascii="Wingdings" w:hAnsi="Wingdings" w:hint="default"/>
+        <w:sz w:val="20"/>
+      </w:rPr>
+    </w:lvl>
+    <w:lvl w:ilvl="5" w:tentative="1">
+      <w:start w:val="1"/>
+      <w:numFmt w:val="bullet"/>
+      <w:lvlText w:val=""/>
+      <w:lvlJc w:val="left"/>
+      <w:pPr>
+        <w:tabs>
+          <w:tab w:val="num" w:pos="4320"/>
+        </w:tabs>
+        <w:ind w:left="4320" w:hanging="360"/>
+      </w:pPr>
+      <w:rPr>
+        <w:rFonts w:ascii="Wingdings" w:hAnsi="Wingdings" w:hint="default"/>
+        <w:sz w:val="20"/>
+      </w:rPr>
+    </w:lvl>
+    <w:lvl w:ilvl="6" w:tentative="1">
+      <w:start w:val="1"/>
+      <w:numFmt w:val="bullet"/>
+      <w:lvlText w:val=""/>
+      <w:lvlJc w:val="left"/>
+      <w:pPr>
+        <w:tabs>
+          <w:tab w:val="num" w:pos="5040"/>
+        </w:tabs>
+        <w:ind w:left="5040" w:hanging="360"/>
+      </w:pPr>
+      <w:rPr>
+        <w:rFonts w:ascii="Wingdings" w:hAnsi="Wingdings" w:hint="default"/>
+        <w:sz w:val="20"/>
+      </w:rPr>
+    </w:lvl>
+    <w:lvl w:ilvl="7" w:tentative="1">
+      <w:start w:val="1"/>
+      <w:numFmt w:val="bullet"/>
+      <w:lvlText w:val=""/>
+      <w:lvlJc w:val="left"/>
+      <w:pPr>
+        <w:tabs>
+          <w:tab w:val="num" w:pos="5760"/>
+        </w:tabs>
+        <w:ind w:left="5760" w:hanging="360"/>
+      </w:pPr>
+      <w:rPr>
+        <w:rFonts w:ascii="Wingdings" w:hAnsi="Wingdings" w:hint="default"/>
+        <w:sz w:val="20"/>
+      </w:rPr>
+    </w:lvl>
+    <w:lvl w:ilvl="8" w:tentative="1">
+      <w:start w:val="1"/>
+      <w:numFmt w:val="bullet"/>
+      <w:lvlText w:val=""/>
+      <w:lvlJc w:val="left"/>
+      <w:pPr>
+        <w:tabs>
+          <w:tab w:val="num" w:pos="6480"/>
+        </w:tabs>
+        <w:ind w:left="6480" w:hanging="360"/>
+      </w:pPr>
+      <w:rPr>
+        <w:rFonts w:ascii="Wingdings" w:hAnsi="Wingdings" w:hint="default"/>
+        <w:sz w:val="20"/>
+      </w:rPr>
+    </w:lvl>
+  </w:abstractNum>
+  <w:abstractNum w:abstractNumId="5" w15:restartNumberingAfterBreak="0">
+    <w:nsid w:val="67FD27AA"/>
+    <w:multiLevelType w:val="multilevel"/>
+    <w:tmpl w:val="C1E4FEB4"/>
+    <w:lvl w:ilvl="0">
+      <w:start w:val="1"/>
+      <w:numFmt w:val="bullet"/>
+      <w:lvlText w:val=""/>
+      <w:lvlJc w:val="left"/>
+      <w:pPr>
+        <w:tabs>
+          <w:tab w:val="num" w:pos="720"/>
+        </w:tabs>
+        <w:ind w:left="720" w:hanging="360"/>
+      </w:pPr>
+      <w:rPr>
+        <w:rFonts w:ascii="Symbol" w:hAnsi="Symbol" w:hint="default"/>
+        <w:sz w:val="20"/>
+      </w:rPr>
+    </w:lvl>
+    <w:lvl w:ilvl="1" w:tentative="1">
+      <w:start w:val="1"/>
+      <w:numFmt w:val="bullet"/>
+      <w:lvlText w:val="o"/>
+      <w:lvlJc w:val="left"/>
+      <w:pPr>
+        <w:tabs>
+          <w:tab w:val="num" w:pos="1440"/>
+        </w:tabs>
+        <w:ind w:left="1440" w:hanging="360"/>
+      </w:pPr>
+      <w:rPr>
+        <w:rFonts w:ascii="Courier New" w:hAnsi="Courier New" w:hint="default"/>
+        <w:sz w:val="20"/>
+      </w:rPr>
+    </w:lvl>
+    <w:lvl w:ilvl="2" w:tentative="1">
+      <w:start w:val="1"/>
+      <w:numFmt w:val="bullet"/>
+      <w:lvlText w:val=""/>
+      <w:lvlJc w:val="left"/>
+      <w:pPr>
+        <w:tabs>
+          <w:tab w:val="num" w:pos="2160"/>
+        </w:tabs>
+        <w:ind w:left="2160" w:hanging="360"/>
+      </w:pPr>
+      <w:rPr>
+        <w:rFonts w:ascii="Wingdings" w:hAnsi="Wingdings" w:hint="default"/>
+        <w:sz w:val="20"/>
+      </w:rPr>
+    </w:lvl>
+    <w:lvl w:ilvl="3" w:tentative="1">
+      <w:start w:val="1"/>
+      <w:numFmt w:val="bullet"/>
+      <w:lvlText w:val=""/>
+      <w:lvlJc w:val="left"/>
+      <w:pPr>
+        <w:tabs>
+          <w:tab w:val="num" w:pos="2880"/>
+        </w:tabs>
+        <w:ind w:left="2880" w:hanging="360"/>
+      </w:pPr>
+      <w:rPr>
+        <w:rFonts w:ascii="Wingdings" w:hAnsi="Wingdings" w:hint="default"/>
+        <w:sz w:val="20"/>
+      </w:rPr>
+    </w:lvl>
+    <w:lvl w:ilvl="4" w:tentative="1">
+      <w:start w:val="1"/>
+      <w:numFmt w:val="bullet"/>
+      <w:lvlText w:val=""/>
+      <w:lvlJc w:val="left"/>
+      <w:pPr>
+        <w:tabs>
+          <w:tab w:val="num" w:pos="3600"/>
+        </w:tabs>
+        <w:ind w:left="3600" w:hanging="360"/>
+      </w:pPr>
+      <w:rPr>
+        <w:rFonts w:ascii="Wingdings" w:hAnsi="Wingdings" w:hint="default"/>
+        <w:sz w:val="20"/>
+      </w:rPr>
+    </w:lvl>
+    <w:lvl w:ilvl="5" w:tentative="1">
+      <w:start w:val="1"/>
+      <w:numFmt w:val="bullet"/>
+      <w:lvlText w:val=""/>
+      <w:lvlJc w:val="left"/>
+      <w:pPr>
+        <w:tabs>
+          <w:tab w:val="num" w:pos="4320"/>
+        </w:tabs>
+        <w:ind w:left="4320" w:hanging="360"/>
+      </w:pPr>
+      <w:rPr>
+        <w:rFonts w:ascii="Wingdings" w:hAnsi="Wingdings" w:hint="default"/>
+        <w:sz w:val="20"/>
+      </w:rPr>
+    </w:lvl>
+    <w:lvl w:ilvl="6" w:tentative="1">
+      <w:start w:val="1"/>
+      <w:numFmt w:val="bullet"/>
+      <w:lvlText w:val=""/>
+      <w:lvlJc w:val="left"/>
+      <w:pPr>
+        <w:tabs>
+          <w:tab w:val="num" w:pos="5040"/>
+        </w:tabs>
+        <w:ind w:left="5040" w:hanging="360"/>
+      </w:pPr>
+      <w:rPr>
+        <w:rFonts w:ascii="Wingdings" w:hAnsi="Wingdings" w:hint="default"/>
+        <w:sz w:val="20"/>
+      </w:rPr>
+    </w:lvl>
+    <w:lvl w:ilvl="7" w:tentative="1">
+      <w:start w:val="1"/>
+      <w:numFmt w:val="bullet"/>
+      <w:lvlText w:val=""/>
+      <w:lvlJc w:val="left"/>
+      <w:pPr>
+        <w:tabs>
+          <w:tab w:val="num" w:pos="5760"/>
+        </w:tabs>
+        <w:ind w:left="5760" w:hanging="360"/>
+      </w:pPr>
+      <w:rPr>
+        <w:rFonts w:ascii="Wingdings" w:hAnsi="Wingdings" w:hint="default"/>
+        <w:sz w:val="20"/>
+      </w:rPr>
+    </w:lvl>
+    <w:lvl w:ilvl="8" w:tentative="1">
+      <w:start w:val="1"/>
+      <w:numFmt w:val="bullet"/>
+      <w:lvlText w:val=""/>
+      <w:lvlJc w:val="left"/>
+      <w:pPr>
+        <w:tabs>
+          <w:tab w:val="num" w:pos="6480"/>
+        </w:tabs>
+        <w:ind w:left="6480" w:hanging="360"/>
+      </w:pPr>
+      <w:rPr>
+        <w:rFonts w:ascii="Wingdings" w:hAnsi="Wingdings" w:hint="default"/>
+        <w:sz w:val="20"/>
+      </w:rPr>
+    </w:lvl>
+  </w:abstractNum>
   <w:num w:numId="1">
+    <w:abstractNumId w:val="2"/>
+  </w:num>
+  <w:num w:numId="2">
     <w:abstractNumId w:val="1"/>
   </w:num>
-  <w:num w:numId="2">
+  <w:num w:numId="3">
+    <w:abstractNumId w:val="3"/>
+  </w:num>
+  <w:num w:numId="4">
+    <w:abstractNumId w:val="5"/>
+  </w:num>
+  <w:num w:numId="5">
     <w:abstractNumId w:val="0"/>
+  </w:num>
+  <w:num w:numId="6">
+    <w:abstractNumId w:val="4"/>
   </w:num>
 </w:numbering>
 </file>
@@ -1135,6 +2248,22 @@
       <w:contextualSpacing/>
     </w:pPr>
   </w:style>
+  <w:style w:type="paragraph" w:styleId="NormalWeb">
+    <w:name w:val="Normal (Web)"/>
+    <w:basedOn w:val="Normal"/>
+    <w:uiPriority w:val="99"/>
+    <w:semiHidden/>
+    <w:unhideWhenUsed/>
+    <w:rsid w:val="0049086F"/>
+    <w:pPr>
+      <w:spacing w:before="100" w:beforeAutospacing="1" w:after="100" w:afterAutospacing="1" w:line="240" w:lineRule="auto"/>
+    </w:pPr>
+    <w:rPr>
+      <w:rFonts w:ascii="Times New Roman" w:eastAsia="Times New Roman" w:hAnsi="Times New Roman" w:cs="Times New Roman"/>
+      <w:sz w:val="24"/>
+      <w:szCs w:val="24"/>
+    </w:rPr>
+  </w:style>
 </w:styles>
 </file>
 

</xml_diff>